<commit_message>
tuyen final mai bao cao
</commit_message>
<xml_diff>
--- a/Bao_Cao/Nhóm 6 - Báo cáo tổng kết đồ án TTNT.docx
+++ b/Bao_Cao/Nhóm 6 - Báo cáo tổng kết đồ án TTNT.docx
@@ -474,6 +474,12 @@
                                 <w:insideH w:val="none" w:color="auto" w:sz="0" w:space="0"/>
                                 <w:insideV w:val="none" w:color="auto" w:sz="0" w:space="0"/>
                               </w:tblBorders>
+                              <w:tblCellMar>
+                                <w:top w:w="0" w:type="dxa"/>
+                                <w:left w:w="108" w:type="dxa"/>
+                                <w:bottom w:w="0" w:type="dxa"/>
+                                <w:right w:w="108" w:type="dxa"/>
+                              </w:tblCellMar>
                             </w:tblPrEx>
                             <w:tc>
                               <w:tcPr>
@@ -2097,6 +2103,12 @@
                                 <w:insideH w:val="none" w:color="auto" w:sz="0" w:space="0"/>
                                 <w:insideV w:val="none" w:color="auto" w:sz="0" w:space="0"/>
                               </w:tblBorders>
+                              <w:tblCellMar>
+                                <w:top w:w="0" w:type="dxa"/>
+                                <w:left w:w="108" w:type="dxa"/>
+                                <w:bottom w:w="0" w:type="dxa"/>
+                                <w:right w:w="108" w:type="dxa"/>
+                              </w:tblCellMar>
                             </w:tblPrEx>
                             <w:tc>
                               <w:tcPr>
@@ -6629,8 +6641,8 @@
           <w:docGrid w:linePitch="360" w:charSpace="0"/>
         </w:sectPr>
       </w:pPr>
-      <w:bookmarkStart w:id="4" w:name="_Toc10107"/>
-      <w:bookmarkStart w:id="5" w:name="_Toc7616"/>
+      <w:bookmarkStart w:id="4" w:name="_Toc7616"/>
+      <w:bookmarkStart w:id="5" w:name="_Toc10107"/>
     </w:p>
     <w:p>
       <w:pPr>
@@ -7002,10 +7014,10 @@
           <w:rFonts w:hint="default" w:ascii="Times New Roman" w:hAnsi="Times New Roman" w:cs="Times New Roman"/>
         </w:rPr>
       </w:pPr>
-      <w:bookmarkStart w:id="7" w:name="_Toc123524128"/>
-      <w:bookmarkStart w:id="8" w:name="_Toc7442"/>
-      <w:bookmarkStart w:id="9" w:name="_Toc14163"/>
-      <w:bookmarkStart w:id="10" w:name="_Toc3691"/>
+      <w:bookmarkStart w:id="7" w:name="_Toc3691"/>
+      <w:bookmarkStart w:id="8" w:name="_Toc14163"/>
+      <w:bookmarkStart w:id="9" w:name="_Toc7442"/>
+      <w:bookmarkStart w:id="10" w:name="_Toc123524128"/>
       <w:r>
         <w:rPr>
           <w:rFonts w:hint="default" w:ascii="Times New Roman" w:hAnsi="Times New Roman" w:cs="Times New Roman"/>
@@ -7039,8 +7051,8 @@
         </w:rPr>
       </w:pPr>
       <w:bookmarkStart w:id="11" w:name="_Toc5009"/>
-      <w:bookmarkStart w:id="12" w:name="_Toc2012"/>
-      <w:bookmarkStart w:id="13" w:name="_Toc123524129"/>
+      <w:bookmarkStart w:id="12" w:name="_Toc123524129"/>
+      <w:bookmarkStart w:id="13" w:name="_Toc2012"/>
       <w:bookmarkStart w:id="14" w:name="_Toc26701"/>
       <w:r>
         <w:rPr>
@@ -7276,9 +7288,9 @@
           <w:rFonts w:hint="default" w:ascii="Times New Roman" w:hAnsi="Times New Roman" w:cs="Times New Roman"/>
         </w:rPr>
       </w:pPr>
-      <w:bookmarkStart w:id="20" w:name="_Toc2996"/>
-      <w:bookmarkStart w:id="21" w:name="_Toc21068"/>
-      <w:bookmarkStart w:id="22" w:name="_Toc31343"/>
+      <w:bookmarkStart w:id="20" w:name="_Toc31343"/>
+      <w:bookmarkStart w:id="21" w:name="_Toc2996"/>
+      <w:bookmarkStart w:id="22" w:name="_Toc21068"/>
       <w:r>
         <w:rPr>
           <w:rFonts w:hint="default" w:ascii="Times New Roman" w:hAnsi="Times New Roman" w:cs="Times New Roman"/>
@@ -7357,8 +7369,8 @@
           <w:iCs/>
         </w:rPr>
       </w:pPr>
-      <w:bookmarkStart w:id="23" w:name="_Toc13824"/>
-      <w:bookmarkStart w:id="24" w:name="_Toc123524132"/>
+      <w:bookmarkStart w:id="23" w:name="_Toc123524132"/>
+      <w:bookmarkStart w:id="24" w:name="_Toc13824"/>
       <w:bookmarkStart w:id="25" w:name="_Toc11964"/>
       <w:bookmarkStart w:id="26" w:name="_Toc28672"/>
       <w:r>
@@ -7527,8 +7539,8 @@
         </w:rPr>
       </w:pPr>
       <w:bookmarkStart w:id="27" w:name="_Toc123524133"/>
-      <w:bookmarkStart w:id="28" w:name="_Toc22267"/>
-      <w:bookmarkStart w:id="29" w:name="_Toc30814"/>
+      <w:bookmarkStart w:id="28" w:name="_Toc30814"/>
+      <w:bookmarkStart w:id="29" w:name="_Toc22267"/>
       <w:bookmarkStart w:id="30" w:name="_Toc30621"/>
       <w:r>
         <w:rPr>
@@ -7616,10 +7628,10 @@
           <w:rFonts w:hint="default" w:ascii="Times New Roman" w:hAnsi="Times New Roman" w:cs="Times New Roman"/>
         </w:rPr>
       </w:pPr>
-      <w:bookmarkStart w:id="31" w:name="_Toc30584"/>
-      <w:bookmarkStart w:id="32" w:name="_Toc28991"/>
-      <w:bookmarkStart w:id="33" w:name="_Toc123524134"/>
-      <w:bookmarkStart w:id="34" w:name="_Toc18425"/>
+      <w:bookmarkStart w:id="31" w:name="_Toc123524134"/>
+      <w:bookmarkStart w:id="32" w:name="_Toc18425"/>
+      <w:bookmarkStart w:id="33" w:name="_Toc30584"/>
+      <w:bookmarkStart w:id="34" w:name="_Toc28991"/>
       <w:r>
         <w:rPr>
           <w:rFonts w:hint="default" w:ascii="Times New Roman" w:hAnsi="Times New Roman" w:cs="Times New Roman"/>
@@ -7647,9 +7659,9 @@
           <w:lang w:val="en-US"/>
         </w:rPr>
       </w:pPr>
-      <w:bookmarkStart w:id="35" w:name="_Toc10523"/>
-      <w:bookmarkStart w:id="36" w:name="_Toc5287"/>
-      <w:bookmarkStart w:id="37" w:name="_Toc21277"/>
+      <w:bookmarkStart w:id="35" w:name="_Toc21277"/>
+      <w:bookmarkStart w:id="36" w:name="_Toc10523"/>
+      <w:bookmarkStart w:id="37" w:name="_Toc5287"/>
       <w:bookmarkStart w:id="38" w:name="_Toc123524135"/>
       <w:r>
         <w:rPr>
@@ -7677,9 +7689,9 @@
           <w:rFonts w:hint="default" w:ascii="Times New Roman" w:hAnsi="Times New Roman" w:cs="Times New Roman"/>
         </w:rPr>
       </w:pPr>
-      <w:bookmarkStart w:id="39" w:name="_Toc1401"/>
-      <w:bookmarkStart w:id="40" w:name="_Toc20670"/>
-      <w:bookmarkStart w:id="41" w:name="_Toc26196"/>
+      <w:bookmarkStart w:id="39" w:name="_Toc20670"/>
+      <w:bookmarkStart w:id="40" w:name="_Toc26196"/>
+      <w:bookmarkStart w:id="41" w:name="_Toc1401"/>
       <w:r>
         <w:rPr>
           <w:rFonts w:hint="default" w:ascii="Times New Roman" w:hAnsi="Times New Roman" w:cs="Times New Roman"/>
@@ -8250,8 +8262,8 @@
           <w:lang w:val="en-US"/>
         </w:rPr>
       </w:pPr>
-      <w:bookmarkStart w:id="51" w:name="_Toc29850"/>
-      <w:bookmarkStart w:id="52" w:name="_Toc15815"/>
+      <w:bookmarkStart w:id="51" w:name="_Toc15815"/>
+      <w:bookmarkStart w:id="52" w:name="_Toc29850"/>
       <w:r>
         <w:rPr>
           <w:rFonts w:hint="default" w:ascii="Times New Roman" w:hAnsi="Times New Roman" w:cs="Times New Roman"/>
@@ -9881,8 +9893,22 @@
           <w:szCs w:val="26"/>
           <w:lang w:val="en-US"/>
         </w:rPr>
-        <w:t>Phương pháp này được chia làm hai phương pháp con khác: Lọc cộng tác dựa trên người dùng và lọc cộng tác dựa trên sản phẩm.</w:t>
-      </w:r>
+        <w:t xml:space="preserve">Phương pháp này được chia làm ba phương pháp con khác: Lọc cộng tác dựa trên người dùng, lọc cộng tác dựa trên sản phẩm và </w:t>
+      </w:r>
+      <w:r>
+        <w:rPr>
+          <w:rFonts w:hint="default" w:ascii="Times New Roman" w:hAnsi="Times New Roman"/>
+          <w:b w:val="0"/>
+          <w:bCs/>
+          <w:color w:val="000000"/>
+          <w:sz w:val="26"/>
+          <w:szCs w:val="26"/>
+          <w:lang w:val="en-US"/>
+        </w:rPr>
+        <w:t>Singular Value Decomposition(SVD).</w:t>
+      </w:r>
+      <w:bookmarkStart w:id="87" w:name="_GoBack"/>
+      <w:bookmarkEnd w:id="87"/>
     </w:p>
     <w:p>
       <w:pPr>
@@ -12084,9 +12110,9 @@
           <w:lang w:val="en-US"/>
         </w:rPr>
       </w:pPr>
-      <w:bookmarkStart w:id="59" w:name="_Toc29086"/>
-      <w:bookmarkStart w:id="60" w:name="_Toc2571"/>
-      <w:bookmarkStart w:id="61" w:name="_Toc17158"/>
+      <w:bookmarkStart w:id="59" w:name="_Toc17158"/>
+      <w:bookmarkStart w:id="60" w:name="_Toc29086"/>
+      <w:bookmarkStart w:id="61" w:name="_Toc2571"/>
       <w:r>
         <w:rPr>
           <w:rFonts w:hint="default" w:ascii="Times New Roman" w:hAnsi="Times New Roman" w:cs="Times New Roman"/>
@@ -12538,8 +12564,8 @@
         </w:rPr>
       </w:pPr>
       <w:bookmarkStart w:id="62" w:name="_Toc26586"/>
-      <w:bookmarkStart w:id="63" w:name="_Toc13692"/>
-      <w:bookmarkStart w:id="64" w:name="_Toc20527"/>
+      <w:bookmarkStart w:id="63" w:name="_Toc20527"/>
+      <w:bookmarkStart w:id="64" w:name="_Toc13692"/>
       <w:r>
         <w:rPr>
           <w:rFonts w:hint="default" w:ascii="Times New Roman" w:hAnsi="Times New Roman" w:cs="Times New Roman"/>
@@ -13081,8 +13107,8 @@
           <w:lang w:val="en-US"/>
         </w:rPr>
       </w:pPr>
-      <w:bookmarkStart w:id="65" w:name="_Toc27162"/>
-      <w:bookmarkStart w:id="66" w:name="_Toc21462"/>
+      <w:bookmarkStart w:id="65" w:name="_Toc21462"/>
+      <w:bookmarkStart w:id="66" w:name="_Toc27162"/>
       <w:bookmarkStart w:id="67" w:name="_Toc31053"/>
       <w:r>
         <w:rPr>
@@ -13372,9 +13398,9 @@
           <w:lang w:val="en-US"/>
         </w:rPr>
       </w:pPr>
-      <w:bookmarkStart w:id="69" w:name="_Toc9681"/>
+      <w:bookmarkStart w:id="69" w:name="_Toc21529"/>
       <w:bookmarkStart w:id="70" w:name="_Toc7810"/>
-      <w:bookmarkStart w:id="71" w:name="_Toc21529"/>
+      <w:bookmarkStart w:id="71" w:name="_Toc9681"/>
       <w:r>
         <w:rPr>
           <w:rFonts w:hint="default" w:ascii="Times New Roman" w:hAnsi="Times New Roman" w:cs="Times New Roman"/>
@@ -15194,9 +15220,9 @@
           <w:lang w:val="en-US"/>
         </w:rPr>
       </w:pPr>
-      <w:bookmarkStart w:id="72" w:name="_Toc11574"/>
-      <w:bookmarkStart w:id="73" w:name="_Toc13770"/>
-      <w:bookmarkStart w:id="74" w:name="_Toc21413"/>
+      <w:bookmarkStart w:id="72" w:name="_Toc13770"/>
+      <w:bookmarkStart w:id="73" w:name="_Toc21413"/>
+      <w:bookmarkStart w:id="74" w:name="_Toc11574"/>
       <w:r>
         <w:rPr>
           <w:rFonts w:hint="default" w:ascii="Times New Roman" w:hAnsi="Times New Roman" w:cs="Times New Roman"/>
@@ -15216,6 +15242,7 @@
       <w:pPr>
         <w:pStyle w:val="3"/>
         <w:numPr>
+          <w:ilvl w:val="1"/>
           <w:numId w:val="0"/>
         </w:numPr>
         <w:ind w:leftChars="0"/>
@@ -15356,6 +15383,7 @@
       <w:pPr>
         <w:pStyle w:val="3"/>
         <w:numPr>
+          <w:ilvl w:val="1"/>
           <w:numId w:val="0"/>
         </w:numPr>
         <w:ind w:leftChars="0"/>
@@ -15364,10 +15392,10 @@
           <w:rFonts w:hint="default" w:ascii="Times New Roman" w:hAnsi="Times New Roman" w:cs="Times New Roman"/>
         </w:rPr>
       </w:pPr>
-      <w:bookmarkStart w:id="79" w:name="_Toc123524165"/>
-      <w:bookmarkStart w:id="80" w:name="_Toc5223"/>
-      <w:bookmarkStart w:id="81" w:name="_Toc13848"/>
-      <w:bookmarkStart w:id="82" w:name="_Toc28551"/>
+      <w:bookmarkStart w:id="79" w:name="_Toc5223"/>
+      <w:bookmarkStart w:id="80" w:name="_Toc123524165"/>
+      <w:bookmarkStart w:id="81" w:name="_Toc28551"/>
+      <w:bookmarkStart w:id="82" w:name="_Toc13848"/>
       <w:r>
         <w:rPr>
           <w:rFonts w:hint="default" w:cs="Times New Roman"/>
@@ -15375,8 +15403,6 @@
         </w:rPr>
         <w:t xml:space="preserve">4.2. </w:t>
       </w:r>
-      <w:bookmarkStart w:id="87" w:name="_GoBack"/>
-      <w:bookmarkEnd w:id="87"/>
       <w:r>
         <w:rPr>
           <w:rFonts w:hint="default" w:ascii="Times New Roman" w:hAnsi="Times New Roman" w:cs="Times New Roman"/>

</xml_diff>